<commit_message>
Lista resumida para backlog
</commit_message>
<xml_diff>
--- a/documento de requisitos/requisitos - Leonardo.docx
+++ b/documento de requisitos/requisitos - Leonardo.docx
@@ -4,9 +4,321 @@
   <w:body>
     <w:tbl>
       <w:tblPr>
+        <w:tblStyle w:val="Tabelacomgrade"/>
+        <w:tblW w:w="0" w:type="auto"/>
+        <w:tblInd w:w="10" w:type="dxa"/>
+        <w:tblLook w:val="04A0" w:firstRow="1" w:lastRow="0" w:firstColumn="1" w:lastColumn="0" w:noHBand="0" w:noVBand="1"/>
+      </w:tblPr>
+      <w:tblGrid>
+        <w:gridCol w:w="8484"/>
+      </w:tblGrid>
+      <w:tr>
+        <w:trPr>
+          <w:trHeight w:val="283"/>
+        </w:trPr>
+        <w:tc>
+          <w:tcPr>
+            <w:tcW w:w="8494" w:type="dxa"/>
+            <w:vAlign w:val="center"/>
+          </w:tcPr>
+          <w:p>
+            <w:pPr>
+              <w:spacing w:after="0"/>
+              <w:ind w:left="0" w:firstLine="0"/>
+              <w:jc w:val="center"/>
+              <w:rPr>
+                <w:b/>
+              </w:rPr>
+            </w:pPr>
+            <w:r>
+              <w:rPr>
+                <w:b/>
+              </w:rPr>
+              <w:t>LISTAS DE REQUISITOS - LEONARDO</w:t>
+            </w:r>
+          </w:p>
+        </w:tc>
+      </w:tr>
+      <w:tr>
+        <w:tc>
+          <w:tcPr>
+            <w:tcW w:w="8494" w:type="dxa"/>
+            <w:vAlign w:val="center"/>
+          </w:tcPr>
+          <w:p>
+            <w:pPr>
+              <w:spacing w:after="0"/>
+              <w:ind w:left="0" w:firstLine="0"/>
+              <w:jc w:val="left"/>
+            </w:pPr>
+            <w:r>
+              <w:t>RFCE009- Cadastrar fornecedor.</w:t>
+            </w:r>
+          </w:p>
+        </w:tc>
+      </w:tr>
+      <w:tr>
+        <w:tc>
+          <w:tcPr>
+            <w:tcW w:w="8494" w:type="dxa"/>
+            <w:vAlign w:val="center"/>
+          </w:tcPr>
+          <w:p>
+            <w:pPr>
+              <w:spacing w:after="0"/>
+              <w:ind w:left="0" w:firstLine="0"/>
+              <w:jc w:val="left"/>
+            </w:pPr>
+            <w:r>
+              <w:t>RFCE010- Alterar/Consultar/Excluir fornecedor</w:t>
+            </w:r>
+            <w:r>
+              <w:t>.</w:t>
+            </w:r>
+          </w:p>
+        </w:tc>
+      </w:tr>
+      <w:tr>
+        <w:tc>
+          <w:tcPr>
+            <w:tcW w:w="8494" w:type="dxa"/>
+            <w:vAlign w:val="center"/>
+          </w:tcPr>
+          <w:p>
+            <w:pPr>
+              <w:spacing w:after="0"/>
+              <w:ind w:left="0" w:firstLine="0"/>
+              <w:jc w:val="left"/>
+            </w:pPr>
+            <w:r>
+              <w:t>RFCF003 - Gerar Pedido de Compra</w:t>
+            </w:r>
+            <w:r>
+              <w:t>.</w:t>
+            </w:r>
+          </w:p>
+        </w:tc>
+      </w:tr>
+      <w:tr>
+        <w:tc>
+          <w:tcPr>
+            <w:tcW w:w="8494" w:type="dxa"/>
+            <w:vAlign w:val="center"/>
+          </w:tcPr>
+          <w:p>
+            <w:pPr>
+              <w:spacing w:after="0"/>
+              <w:ind w:left="0" w:firstLine="0"/>
+              <w:jc w:val="left"/>
+            </w:pPr>
+            <w:r>
+              <w:t>RFCE008- Armazenar pedido de compra.</w:t>
+            </w:r>
+          </w:p>
+        </w:tc>
+      </w:tr>
+      <w:tr>
+        <w:tc>
+          <w:tcPr>
+            <w:tcW w:w="8494" w:type="dxa"/>
+            <w:vAlign w:val="center"/>
+          </w:tcPr>
+          <w:p>
+            <w:pPr>
+              <w:spacing w:after="0"/>
+              <w:jc w:val="left"/>
+            </w:pPr>
+            <w:r>
+              <w:t>RFPRO001- Criar ordem de produção.</w:t>
+            </w:r>
+          </w:p>
+        </w:tc>
+      </w:tr>
+      <w:tr>
+        <w:tc>
+          <w:tcPr>
+            <w:tcW w:w="8494" w:type="dxa"/>
+            <w:vAlign w:val="center"/>
+          </w:tcPr>
+          <w:p>
+            <w:pPr>
+              <w:spacing w:after="0"/>
+              <w:jc w:val="left"/>
+            </w:pPr>
+            <w:r>
+              <w:t>RFPRO002- Processar pedido</w:t>
+            </w:r>
+            <w:r>
+              <w:t>.</w:t>
+            </w:r>
+          </w:p>
+        </w:tc>
+      </w:tr>
+      <w:tr>
+        <w:tc>
+          <w:tcPr>
+            <w:tcW w:w="8494" w:type="dxa"/>
+            <w:vAlign w:val="center"/>
+          </w:tcPr>
+          <w:p>
+            <w:pPr>
+              <w:spacing w:after="0"/>
+              <w:jc w:val="left"/>
+            </w:pPr>
+            <w:r>
+              <w:t>RFPRO003- Verificar destino dos produtos.</w:t>
+            </w:r>
+          </w:p>
+        </w:tc>
+      </w:tr>
+      <w:tr>
+        <w:tc>
+          <w:tcPr>
+            <w:tcW w:w="8494" w:type="dxa"/>
+            <w:vAlign w:val="center"/>
+          </w:tcPr>
+          <w:p>
+            <w:pPr>
+              <w:spacing w:after="0"/>
+              <w:jc w:val="left"/>
+            </w:pPr>
+            <w:r>
+              <w:t>RFENC005- Cadastrar encomenda</w:t>
+            </w:r>
+            <w:r>
+              <w:t>.</w:t>
+            </w:r>
+          </w:p>
+        </w:tc>
+      </w:tr>
+      <w:tr>
+        <w:tc>
+          <w:tcPr>
+            <w:tcW w:w="8494" w:type="dxa"/>
+            <w:vAlign w:val="center"/>
+          </w:tcPr>
+          <w:p>
+            <w:pPr>
+              <w:spacing w:after="0"/>
+              <w:jc w:val="left"/>
+            </w:pPr>
+            <w:r>
+              <w:t>RFENC004- Processar encomenda</w:t>
+            </w:r>
+            <w:r>
+              <w:t>.</w:t>
+            </w:r>
+          </w:p>
+        </w:tc>
+      </w:tr>
+      <w:tr>
+        <w:tc>
+          <w:tcPr>
+            <w:tcW w:w="8494" w:type="dxa"/>
+            <w:vAlign w:val="center"/>
+          </w:tcPr>
+          <w:p>
+            <w:pPr>
+              <w:spacing w:after="0"/>
+              <w:jc w:val="left"/>
+            </w:pPr>
+            <w:r>
+              <w:t>RFCF001 - Gerar Conta de Encomenda.</w:t>
+            </w:r>
+          </w:p>
+        </w:tc>
+      </w:tr>
+      <w:tr>
+        <w:tc>
+          <w:tcPr>
+            <w:tcW w:w="8494" w:type="dxa"/>
+            <w:vAlign w:val="center"/>
+          </w:tcPr>
+          <w:p>
+            <w:pPr>
+              <w:spacing w:after="0"/>
+              <w:jc w:val="left"/>
+            </w:pPr>
+            <w:r>
+              <w:t>RFENC004- Processar encomenda</w:t>
+            </w:r>
+            <w:r>
+              <w:t>.</w:t>
+            </w:r>
+          </w:p>
+        </w:tc>
+      </w:tr>
+      <w:tr>
+        <w:tc>
+          <w:tcPr>
+            <w:tcW w:w="8494" w:type="dxa"/>
+            <w:vAlign w:val="center"/>
+          </w:tcPr>
+          <w:p>
+            <w:pPr>
+              <w:spacing w:after="0"/>
+              <w:jc w:val="left"/>
+            </w:pPr>
+            <w:r>
+              <w:t>RFENC002- Validar encomenda.</w:t>
+            </w:r>
+          </w:p>
+        </w:tc>
+      </w:tr>
+      <w:tr>
+        <w:tc>
+          <w:tcPr>
+            <w:tcW w:w="8494" w:type="dxa"/>
+            <w:vAlign w:val="center"/>
+          </w:tcPr>
+          <w:p>
+            <w:pPr>
+              <w:spacing w:after="0"/>
+              <w:jc w:val="left"/>
+            </w:pPr>
+            <w:r>
+              <w:t>RFENC003- Montar entrega.</w:t>
+            </w:r>
+          </w:p>
+        </w:tc>
+      </w:tr>
+      <w:tr>
+        <w:tc>
+          <w:tcPr>
+            <w:tcW w:w="8494" w:type="dxa"/>
+            <w:vAlign w:val="center"/>
+          </w:tcPr>
+          <w:p>
+            <w:pPr>
+              <w:spacing w:after="0"/>
+              <w:jc w:val="left"/>
+            </w:pPr>
+            <w:r>
+              <w:t>RFENC001- Alterar status</w:t>
+            </w:r>
+          </w:p>
+        </w:tc>
+      </w:tr>
+    </w:tbl>
+    <w:p/>
+    <w:p>
+      <w:pPr>
+        <w:spacing w:after="160" w:line="259" w:lineRule="auto"/>
+        <w:ind w:left="0" w:firstLine="0"/>
+        <w:jc w:val="left"/>
+      </w:pPr>
+      <w:bookmarkStart w:id="0" w:name="_GoBack"/>
+      <w:bookmarkEnd w:id="0"/>
+      <w:r>
+        <w:br w:type="page"/>
+      </w:r>
+    </w:p>
+    <w:tbl>
+      <w:tblPr>
         <w:tblStyle w:val="TableGrid"/>
+        <w:tblpPr w:leftFromText="141" w:rightFromText="141" w:horzAnchor="margin" w:tblpY="420"/>
         <w:tblW w:w="8496" w:type="dxa"/>
-        <w:tblInd w:w="-115" w:type="dxa"/>
+        <w:tblInd w:w="0" w:type="dxa"/>
         <w:tblCellMar>
           <w:top w:w="8" w:type="dxa"/>
           <w:left w:w="74" w:type="dxa"/>
@@ -41,6 +353,7 @@
               <w:rPr>
                 <w:b/>
               </w:rPr>
+              <w:lastRenderedPageBreak/>
               <w:t xml:space="preserve">Responsável: </w:t>
             </w:r>
             <w:r>
@@ -145,13 +458,7 @@
               <w:t>Dados de entrada:</w:t>
             </w:r>
             <w:r>
-              <w:t xml:space="preserve"> Dados cadastrais do fornecedor. São eles: Nome, responsável</w:t>
-            </w:r>
-            <w:r>
-              <w:t xml:space="preserve"> pelo fornecedor</w:t>
-            </w:r>
-            <w:r>
-              <w:t xml:space="preserve">, endereço, </w:t>
+              <w:t xml:space="preserve"> Dados cadastrais do fornecedor. São eles: Nome, responsável pelo fornecedor, endereço, </w:t>
             </w:r>
             <w:proofErr w:type="spellStart"/>
             <w:r>
@@ -159,10 +466,7 @@
             </w:r>
             <w:proofErr w:type="spellEnd"/>
             <w:r>
-              <w:t>, telefone</w:t>
-            </w:r>
-            <w:r>
-              <w:t>;</w:t>
+              <w:t>, telefone;</w:t>
             </w:r>
           </w:p>
           <w:p>
@@ -254,6 +558,7 @@
                 </w:tcPr>
                 <w:p>
                   <w:pPr>
+                    <w:framePr w:hSpace="141" w:wrap="around" w:hAnchor="margin" w:y="420"/>
                     <w:spacing w:after="0" w:line="259" w:lineRule="auto"/>
                     <w:ind w:left="0" w:firstLine="0"/>
                     <w:jc w:val="left"/>
@@ -281,6 +586,7 @@
                 </w:tcPr>
                 <w:p>
                   <w:pPr>
+                    <w:framePr w:hSpace="141" w:wrap="around" w:hAnchor="margin" w:y="420"/>
                     <w:spacing w:after="0" w:line="259" w:lineRule="auto"/>
                     <w:ind w:left="0" w:firstLine="0"/>
                   </w:pPr>
@@ -301,6 +607,7 @@
                 </w:tcPr>
                 <w:p>
                   <w:pPr>
+                    <w:framePr w:hSpace="141" w:wrap="around" w:hAnchor="margin" w:y="420"/>
                     <w:spacing w:after="0" w:line="259" w:lineRule="auto"/>
                     <w:ind w:left="0" w:firstLine="0"/>
                   </w:pPr>
@@ -321,6 +628,7 @@
                 </w:tcPr>
                 <w:p>
                   <w:pPr>
+                    <w:framePr w:hSpace="141" w:wrap="around" w:hAnchor="margin" w:y="420"/>
                     <w:spacing w:after="0" w:line="259" w:lineRule="auto"/>
                     <w:ind w:left="0" w:firstLine="0"/>
                     <w:jc w:val="center"/>
@@ -348,6 +656,7 @@
                 </w:tcPr>
                 <w:p>
                   <w:pPr>
+                    <w:framePr w:hSpace="141" w:wrap="around" w:hAnchor="margin" w:y="420"/>
                     <w:spacing w:after="0" w:line="259" w:lineRule="auto"/>
                     <w:ind w:left="0" w:firstLine="0"/>
                   </w:pPr>
@@ -368,6 +677,7 @@
                 </w:tcPr>
                 <w:p>
                   <w:pPr>
+                    <w:framePr w:hSpace="141" w:wrap="around" w:hAnchor="margin" w:y="420"/>
                     <w:spacing w:after="0" w:line="259" w:lineRule="auto"/>
                     <w:ind w:left="0" w:firstLine="0"/>
                     <w:jc w:val="left"/>
@@ -389,6 +699,7 @@
                 </w:tcPr>
                 <w:p>
                   <w:pPr>
+                    <w:framePr w:hSpace="141" w:wrap="around" w:hAnchor="margin" w:y="420"/>
                     <w:spacing w:after="0" w:line="259" w:lineRule="auto"/>
                     <w:ind w:left="0" w:firstLine="0"/>
                   </w:pPr>
@@ -414,6 +725,7 @@
                 </w:tcPr>
                 <w:p>
                   <w:pPr>
+                    <w:framePr w:hSpace="141" w:wrap="around" w:hAnchor="margin" w:y="420"/>
                     <w:spacing w:after="0" w:line="259" w:lineRule="auto"/>
                     <w:ind w:left="0" w:firstLine="0"/>
                     <w:jc w:val="left"/>
@@ -442,6 +754,7 @@
                 </w:tcPr>
                 <w:p>
                   <w:pPr>
+                    <w:framePr w:hSpace="141" w:wrap="around" w:hAnchor="margin" w:y="420"/>
                     <w:spacing w:after="0" w:line="259" w:lineRule="auto"/>
                     <w:ind w:left="0" w:firstLine="0"/>
                     <w:jc w:val="left"/>
@@ -474,6 +787,7 @@
                 </w:tcPr>
                 <w:p>
                   <w:pPr>
+                    <w:framePr w:hSpace="141" w:wrap="around" w:hAnchor="margin" w:y="420"/>
                     <w:spacing w:after="0" w:line="259" w:lineRule="auto"/>
                     <w:ind w:left="0" w:firstLine="0"/>
                   </w:pPr>
@@ -501,6 +815,7 @@
                 </w:tcPr>
                 <w:p>
                   <w:pPr>
+                    <w:framePr w:hSpace="141" w:wrap="around" w:hAnchor="margin" w:y="420"/>
                     <w:spacing w:after="0" w:line="259" w:lineRule="auto"/>
                     <w:ind w:left="0" w:firstLine="0"/>
                     <w:jc w:val="left"/>
@@ -551,13 +866,7 @@
               <w:t>Identificador:</w:t>
             </w:r>
             <w:r>
-              <w:t xml:space="preserve"> RFCE010- Alterar</w:t>
-            </w:r>
-            <w:r>
-              <w:t>/Consultar/Excluir</w:t>
-            </w:r>
-            <w:r>
-              <w:t xml:space="preserve"> fornecedor</w:t>
+              <w:t xml:space="preserve"> RFCE010- Alterar/Consultar/Excluir fornecedor</w:t>
             </w:r>
             <w:r>
               <w:t>.</w:t>
@@ -626,10 +935,7 @@
               <w:t>Dados de entrada:</w:t>
             </w:r>
             <w:r>
-              <w:t xml:space="preserve"> </w:t>
-            </w:r>
-            <w:r>
-              <w:t>Identificação do fornecedor (nome ou chave primária);</w:t>
+              <w:t xml:space="preserve"> Identificação do fornecedor (nome ou chave primária);</w:t>
             </w:r>
           </w:p>
           <w:p>
@@ -650,10 +956,7 @@
               <w:t>Operações básicas:</w:t>
             </w:r>
             <w:r>
-              <w:t xml:space="preserve"> </w:t>
-            </w:r>
-            <w:r>
-              <w:t>Consulta no banco, exclusão ou alteração do fornecedor solicitado;</w:t>
+              <w:t xml:space="preserve"> Consulta no banco, exclusão ou alteração do fornecedor solicitado;</w:t>
             </w:r>
           </w:p>
           <w:p>
@@ -723,6 +1026,7 @@
                 </w:tcPr>
                 <w:p>
                   <w:pPr>
+                    <w:framePr w:hSpace="141" w:wrap="around" w:hAnchor="margin" w:y="420"/>
                     <w:spacing w:after="0" w:line="259" w:lineRule="auto"/>
                     <w:ind w:left="0" w:firstLine="0"/>
                     <w:jc w:val="left"/>
@@ -750,6 +1054,7 @@
                 </w:tcPr>
                 <w:p>
                   <w:pPr>
+                    <w:framePr w:hSpace="141" w:wrap="around" w:hAnchor="margin" w:y="420"/>
                     <w:spacing w:after="0" w:line="259" w:lineRule="auto"/>
                     <w:ind w:left="0" w:firstLine="0"/>
                   </w:pPr>
@@ -770,6 +1075,7 @@
                 </w:tcPr>
                 <w:p>
                   <w:pPr>
+                    <w:framePr w:hSpace="141" w:wrap="around" w:hAnchor="margin" w:y="420"/>
                     <w:spacing w:after="0" w:line="259" w:lineRule="auto"/>
                     <w:ind w:left="0" w:firstLine="0"/>
                   </w:pPr>
@@ -790,6 +1096,7 @@
                 </w:tcPr>
                 <w:p>
                   <w:pPr>
+                    <w:framePr w:hSpace="141" w:wrap="around" w:hAnchor="margin" w:y="420"/>
                     <w:spacing w:after="0" w:line="259" w:lineRule="auto"/>
                     <w:ind w:left="0" w:firstLine="0"/>
                     <w:jc w:val="center"/>
@@ -817,6 +1124,7 @@
                 </w:tcPr>
                 <w:p>
                   <w:pPr>
+                    <w:framePr w:hSpace="141" w:wrap="around" w:hAnchor="margin" w:y="420"/>
                     <w:spacing w:after="0" w:line="259" w:lineRule="auto"/>
                     <w:ind w:left="0" w:firstLine="0"/>
                   </w:pPr>
@@ -837,6 +1145,7 @@
                 </w:tcPr>
                 <w:p>
                   <w:pPr>
+                    <w:framePr w:hSpace="141" w:wrap="around" w:hAnchor="margin" w:y="420"/>
                     <w:spacing w:after="0" w:line="259" w:lineRule="auto"/>
                     <w:ind w:left="0" w:firstLine="0"/>
                     <w:jc w:val="left"/>
@@ -858,6 +1167,7 @@
                 </w:tcPr>
                 <w:p>
                   <w:pPr>
+                    <w:framePr w:hSpace="141" w:wrap="around" w:hAnchor="margin" w:y="420"/>
                     <w:spacing w:after="0" w:line="259" w:lineRule="auto"/>
                     <w:ind w:left="0" w:firstLine="0"/>
                   </w:pPr>
@@ -883,6 +1193,7 @@
                 </w:tcPr>
                 <w:p>
                   <w:pPr>
+                    <w:framePr w:hSpace="141" w:wrap="around" w:hAnchor="margin" w:y="420"/>
                     <w:spacing w:after="0" w:line="259" w:lineRule="auto"/>
                     <w:ind w:left="0" w:firstLine="0"/>
                     <w:jc w:val="left"/>
@@ -911,6 +1222,7 @@
                 </w:tcPr>
                 <w:p>
                   <w:pPr>
+                    <w:framePr w:hSpace="141" w:wrap="around" w:hAnchor="margin" w:y="420"/>
                     <w:spacing w:after="0" w:line="259" w:lineRule="auto"/>
                     <w:ind w:left="0" w:firstLine="0"/>
                     <w:jc w:val="left"/>
@@ -943,6 +1255,7 @@
                 </w:tcPr>
                 <w:p>
                   <w:pPr>
+                    <w:framePr w:hSpace="141" w:wrap="around" w:hAnchor="margin" w:y="420"/>
                     <w:spacing w:after="0" w:line="259" w:lineRule="auto"/>
                     <w:ind w:left="0" w:firstLine="0"/>
                   </w:pPr>
@@ -970,6 +1283,7 @@
                 </w:tcPr>
                 <w:p>
                   <w:pPr>
+                    <w:framePr w:hSpace="141" w:wrap="around" w:hAnchor="margin" w:y="420"/>
                     <w:spacing w:after="0" w:line="259" w:lineRule="auto"/>
                     <w:ind w:left="0" w:firstLine="0"/>
                     <w:jc w:val="left"/>
@@ -6128,10 +6442,7 @@
               <w:t xml:space="preserve"> </w:t>
             </w:r>
             <w:r>
-              <w:t>RFENC003- Montar entrega</w:t>
-            </w:r>
-            <w:r>
-              <w:t>.</w:t>
+              <w:t>RFENC003- Montar entrega.</w:t>
             </w:r>
           </w:p>
           <w:p>
@@ -6809,8 +7120,6 @@
             <w:r>
               <w:t xml:space="preserve"> </w:t>
             </w:r>
-            <w:bookmarkStart w:id="0" w:name="_GoBack"/>
-            <w:bookmarkEnd w:id="0"/>
           </w:p>
           <w:tbl>
             <w:tblPr>
@@ -7611,6 +7920,32 @@
       <w:lang w:eastAsia="pt-BR"/>
     </w:rPr>
   </w:style>
+  <w:style w:type="table" w:styleId="Tabelacomgrade">
+    <w:name w:val="Table Grid"/>
+    <w:basedOn w:val="Tabelanormal"/>
+    <w:uiPriority w:val="39"/>
+    <w:rsid w:val="00424CA3"/>
+    <w:pPr>
+      <w:spacing w:after="0" w:line="240" w:lineRule="auto"/>
+    </w:pPr>
+    <w:tblPr>
+      <w:tblInd w:w="0" w:type="dxa"/>
+      <w:tblBorders>
+        <w:top w:val="single" w:sz="4" w:space="0" w:color="auto"/>
+        <w:left w:val="single" w:sz="4" w:space="0" w:color="auto"/>
+        <w:bottom w:val="single" w:sz="4" w:space="0" w:color="auto"/>
+        <w:right w:val="single" w:sz="4" w:space="0" w:color="auto"/>
+        <w:insideH w:val="single" w:sz="4" w:space="0" w:color="auto"/>
+        <w:insideV w:val="single" w:sz="4" w:space="0" w:color="auto"/>
+      </w:tblBorders>
+      <w:tblCellMar>
+        <w:top w:w="0" w:type="dxa"/>
+        <w:left w:w="108" w:type="dxa"/>
+        <w:bottom w:w="0" w:type="dxa"/>
+        <w:right w:w="108" w:type="dxa"/>
+      </w:tblCellMar>
+    </w:tblPr>
+  </w:style>
 </w:styles>
 </file>
 

</xml_diff>